<commit_message>
Added client address to the top right of the form
</commit_message>
<xml_diff>
--- a/taction/bin/Debug/netcoreapp3.1/Letter.docx
+++ b/taction/bin/Debug/netcoreapp3.1/Letter.docx
@@ -293,11 +293,30 @@
     <w:p>
       <w:pPr>
         <w:pStyle w:val="Salutation"/>
-        <w:spacing w:before="120" w:after="120" w:line="240" w:lineRule="auto"/>
+        <w:spacing w:before="240" w:after="240" w:line="240" w:lineRule="auto"/>
       </w:pPr>
       <w:r>
-        <w:t>I write regarding housing conditions at the above address. I am using the Pre-Action Protocol for Housing Conditions Claims - England.</w:t>
+        <w:t xml:space="preserve">This letter has been prepared in accordance with the Pre-Action Protocol for Housing Conditions Claims (England), which can be found </w:t>
       </w:r>
+      <w:r>
+        <w:t>at</w:t>
+      </w:r>
+      <w:r>
+        <w:t xml:space="preserve">: </w:t>
+      </w:r>
+      <w:hyperlink r:id="rId8" w:history="1">
+        <w:r>
+          <w:rPr>
+            <w:rStyle w:val="Hyperlink"/>
+          </w:rPr>
+          <w:t>https://www.justice.gov.uk/courts/procedure-rules/civil/protocol/prot_hou.</w:t>
+        </w:r>
+      </w:hyperlink>
+      <w:r>
+        <w:t xml:space="preserve"> </w:t>
+      </w:r>
+      <w:bookmarkStart w:id="0" w:name="_GoBack"/>
+      <w:bookmarkEnd w:id="0"/>
     </w:p>
     <w:p>
       <w:pPr>
@@ -477,8 +496,6 @@
         <w:lastRenderedPageBreak/>
         <w:t>Disclosure</w:t>
       </w:r>
-      <w:bookmarkStart w:id="0" w:name="_GoBack"/>
-      <w:bookmarkEnd w:id="0"/>
     </w:p>
     <w:p>
       <w:pPr>
@@ -616,12 +633,12 @@
       </w:r>
     </w:p>
     <w:sectPr>
-      <w:headerReference w:type="even" r:id="rId8"/>
-      <w:headerReference w:type="default" r:id="rId9"/>
-      <w:footerReference w:type="even" r:id="rId10"/>
-      <w:footerReference w:type="default" r:id="rId11"/>
-      <w:headerReference w:type="first" r:id="rId12"/>
-      <w:footerReference w:type="first" r:id="rId13"/>
+      <w:headerReference w:type="even" r:id="rId9"/>
+      <w:headerReference w:type="default" r:id="rId10"/>
+      <w:footerReference w:type="even" r:id="rId11"/>
+      <w:footerReference w:type="default" r:id="rId12"/>
+      <w:headerReference w:type="first" r:id="rId13"/>
+      <w:footerReference w:type="first" r:id="rId14"/>
       <w:type w:val="continuous"/>
       <w:pgSz w:w="11906" w:h="16838" w:code="9"/>
       <w:pgMar w:top="1899" w:right="1134" w:bottom="1440" w:left="1814" w:header="652" w:footer="567" w:gutter="0"/>
@@ -7485,7 +7502,6 @@
   <w:style w:type="character" w:styleId="Hyperlink">
     <w:name w:val="Hyperlink"/>
     <w:basedOn w:val="DefaultParagraphFont"/>
-    <w:semiHidden/>
     <w:unhideWhenUsed/>
     <w:rsid w:val="002B2E5B"/>
     <w:rPr>
@@ -18960,6 +18976,15 @@
       <w:sz w:val="14"/>
       <w:szCs w:val="22"/>
       <w:lang w:eastAsia="en-US"/>
+    </w:rPr>
+  </w:style>
+  <w:style w:type="character" w:styleId="UnresolvedMention">
+    <w:name w:val="Unresolved Mention"/>
+    <w:basedOn w:val="DefaultParagraphFont"/>
+    <w:rsid w:val="00BC7C22"/>
+    <w:rPr>
+      <w:color w:val="605E5C"/>
+      <w:shd w:val="clear" w:color="auto" w:fill="E1DFDD"/>
     </w:rPr>
   </w:style>
 </w:styles>
@@ -19114,6 +19139,7 @@
   </w:compat>
   <w:rsids>
     <w:rsidRoot w:val="00980063"/>
+    <w:rsid w:val="0092710C"/>
     <w:rsid w:val="009459AB"/>
     <w:rsid w:val="00980063"/>
     <w:rsid w:val="00A871CB"/>
@@ -19802,7 +19828,7 @@
 </file>
 
 <file path=customXml/itemProps1.xml><?xml version="1.0" encoding="utf-8"?>
-<ds:datastoreItem xmlns:ds="http://schemas.openxmlformats.org/officeDocument/2006/customXml" ds:itemID="{0A2FC69C-2561-4FDC-A9C9-E51550D10ACA}">
+<ds:datastoreItem xmlns:ds="http://schemas.openxmlformats.org/officeDocument/2006/customXml" ds:itemID="{D6EC3891-B03C-41B5-B5FA-36100BDE38DA}">
   <ds:schemaRefs>
     <ds:schemaRef ds:uri="http://schemas.openxmlformats.org/officeDocument/2006/bibliography"/>
   </ds:schemaRefs>

</xml_diff>